<commit_message>
Documento terminado con los 2 circuitos
</commit_message>
<xml_diff>
--- a/PULL UP y PULL DOWN/Pull Down y Pull up.docx
+++ b/PULL UP y PULL DOWN/Pull Down y Pull up.docx
@@ -39,6 +39,7 @@
           <w:bCs/>
           <w:sz w:val="44"/>
           <w:szCs w:val="44"/>
+          <w:u w:val="single"/>
         </w:rPr>
       </w:pPr>
     </w:p>
@@ -194,7 +195,7 @@
                     <pic:cNvPicPr/>
                   </pic:nvPicPr>
                   <pic:blipFill>
-                    <a:blip r:embed="rId5"/>
+                    <a:blip r:embed="rId6"/>
                     <a:stretch>
                       <a:fillRect/>
                     </a:stretch>
@@ -222,6 +223,234 @@
           <w:bCs/>
           <w:sz w:val="44"/>
           <w:szCs w:val="44"/>
+        </w:rPr>
+      </w:pPr>
+    </w:p>
+    <w:p>
+      <w:pPr>
+        <w:rPr>
+          <w:b/>
+          <w:bCs/>
+        </w:rPr>
+      </w:pPr>
+    </w:p>
+    <w:p>
+      <w:pPr>
+        <w:rPr>
+          <w:b/>
+          <w:bCs/>
+        </w:rPr>
+      </w:pPr>
+    </w:p>
+    <w:p>
+      <w:pPr>
+        <w:rPr>
+          <w:b/>
+          <w:bCs/>
+          <w:sz w:val="96"/>
+          <w:szCs w:val="96"/>
+        </w:rPr>
+      </w:pPr>
+      <w:proofErr w:type="spellStart"/>
+      <w:r>
+        <w:rPr>
+          <w:b/>
+          <w:bCs/>
+          <w:sz w:val="96"/>
+          <w:szCs w:val="96"/>
+        </w:rPr>
+        <w:lastRenderedPageBreak/>
+        <w:t>Pull</w:t>
+      </w:r>
+      <w:proofErr w:type="spellEnd"/>
+      <w:r>
+        <w:rPr>
+          <w:b/>
+          <w:bCs/>
+          <w:sz w:val="96"/>
+          <w:szCs w:val="96"/>
+        </w:rPr>
+        <w:t xml:space="preserve"> Down</w:t>
+      </w:r>
+    </w:p>
+    <w:p>
+      <w:pPr>
+        <w:rPr>
+          <w:b/>
+          <w:bCs/>
+          <w:sz w:val="96"/>
+          <w:szCs w:val="96"/>
+        </w:rPr>
+      </w:pPr>
+    </w:p>
+    <w:p>
+      <w:pPr>
+        <w:rPr>
+          <w:b/>
+          <w:bCs/>
+          <w:sz w:val="44"/>
+          <w:szCs w:val="44"/>
+        </w:rPr>
+      </w:pPr>
+      <w:r>
+        <w:rPr>
+          <w:b/>
+          <w:bCs/>
+          <w:sz w:val="44"/>
+          <w:szCs w:val="44"/>
+        </w:rPr>
+        <w:t>Materiales</w:t>
+      </w:r>
+    </w:p>
+    <w:p>
+      <w:pPr>
+        <w:pStyle w:val="Prrafodelista"/>
+        <w:numPr>
+          <w:ilvl w:val="0"/>
+          <w:numId w:val="1"/>
+        </w:numPr>
+      </w:pPr>
+      <w:r>
+        <w:t>Arduino UNO R3 x1</w:t>
+      </w:r>
+    </w:p>
+    <w:p>
+      <w:pPr>
+        <w:pStyle w:val="Prrafodelista"/>
+        <w:numPr>
+          <w:ilvl w:val="0"/>
+          <w:numId w:val="1"/>
+        </w:numPr>
+      </w:pPr>
+      <w:r>
+        <w:t>Led Rojo x1</w:t>
+      </w:r>
+    </w:p>
+    <w:p>
+      <w:pPr>
+        <w:pStyle w:val="Prrafodelista"/>
+        <w:numPr>
+          <w:ilvl w:val="0"/>
+          <w:numId w:val="1"/>
+        </w:numPr>
+      </w:pPr>
+      <w:r>
+        <w:t>220 Ω Resistencia x1</w:t>
+      </w:r>
+    </w:p>
+    <w:p>
+      <w:pPr>
+        <w:pStyle w:val="Prrafodelista"/>
+        <w:numPr>
+          <w:ilvl w:val="0"/>
+          <w:numId w:val="1"/>
+        </w:numPr>
+      </w:pPr>
+      <w:r>
+        <w:t>2 kΩ Resistencia x1</w:t>
+      </w:r>
+    </w:p>
+    <w:p>
+      <w:pPr>
+        <w:pStyle w:val="Prrafodelista"/>
+        <w:numPr>
+          <w:ilvl w:val="0"/>
+          <w:numId w:val="1"/>
+        </w:numPr>
+      </w:pPr>
+      <w:r>
+        <w:t>Pulsador x1</w:t>
+      </w:r>
+    </w:p>
+    <w:p>
+      <w:pPr>
+        <w:rPr>
+          <w:b/>
+          <w:bCs/>
+          <w:sz w:val="44"/>
+          <w:szCs w:val="44"/>
+        </w:rPr>
+      </w:pPr>
+    </w:p>
+    <w:p>
+      <w:pPr>
+        <w:rPr>
+          <w:b/>
+          <w:bCs/>
+          <w:sz w:val="44"/>
+          <w:szCs w:val="44"/>
+        </w:rPr>
+      </w:pPr>
+      <w:r>
+        <w:rPr>
+          <w:b/>
+          <w:bCs/>
+          <w:sz w:val="44"/>
+          <w:szCs w:val="44"/>
+        </w:rPr>
+        <w:t>Montaje</w:t>
+      </w:r>
+    </w:p>
+    <w:p>
+      <w:pPr>
+        <w:rPr>
+          <w:b/>
+          <w:bCs/>
+          <w:sz w:val="44"/>
+          <w:szCs w:val="44"/>
+        </w:rPr>
+      </w:pPr>
+      <w:r>
+        <w:rPr>
+          <w:b/>
+          <w:bCs/>
+          <w:sz w:val="44"/>
+          <w:szCs w:val="44"/>
+        </w:rPr>
+        <w:drawing>
+          <wp:inline distT="0" distB="0" distL="0" distR="0" wp14:anchorId="73C7272D" wp14:editId="73B885C2">
+            <wp:extent cx="5400040" cy="3539490"/>
+            <wp:effectExtent l="0" t="0" r="0" b="3810"/>
+            <wp:docPr id="2" name="Imagen 2"/>
+            <wp:cNvGraphicFramePr>
+              <a:graphicFrameLocks xmlns:a="http://schemas.openxmlformats.org/drawingml/2006/main" noChangeAspect="1"/>
+            </wp:cNvGraphicFramePr>
+            <a:graphic xmlns:a="http://schemas.openxmlformats.org/drawingml/2006/main">
+              <a:graphicData uri="http://schemas.openxmlformats.org/drawingml/2006/picture">
+                <pic:pic xmlns:pic="http://schemas.openxmlformats.org/drawingml/2006/picture">
+                  <pic:nvPicPr>
+                    <pic:cNvPr id="1" name=""/>
+                    <pic:cNvPicPr/>
+                  </pic:nvPicPr>
+                  <pic:blipFill>
+                    <a:blip r:embed="rId7"/>
+                    <a:stretch>
+                      <a:fillRect/>
+                    </a:stretch>
+                  </pic:blipFill>
+                  <pic:spPr>
+                    <a:xfrm>
+                      <a:off x="0" y="0"/>
+                      <a:ext cx="5400040" cy="3539490"/>
+                    </a:xfrm>
+                    <a:prstGeom prst="rect">
+                      <a:avLst/>
+                    </a:prstGeom>
+                  </pic:spPr>
+                </pic:pic>
+              </a:graphicData>
+            </a:graphic>
+          </wp:inline>
+        </w:drawing>
+      </w:r>
+    </w:p>
+    <w:p>
+      <w:pPr>
+        <w:rPr>
+          <w:b/>
+          <w:bCs/>
+          <w:sz w:val="96"/>
+          <w:szCs w:val="96"/>
         </w:rPr>
       </w:pPr>
     </w:p>
@@ -1105,4 +1334,16 @@
     </a:ext>
   </a:extLst>
 </a:theme>
+</file>
+
+<file path=customXml/item1.xml><?xml version="1.0" encoding="utf-8"?>
+<b:Sources xmlns:b="http://schemas.openxmlformats.org/officeDocument/2006/bibliography" xmlns="http://schemas.openxmlformats.org/officeDocument/2006/bibliography" SelectedStyle="\APASixthEditionOfficeOnline.xsl" StyleName="APA" Version="6"/>
+</file>
+
+<file path=customXml/itemProps1.xml><?xml version="1.0" encoding="utf-8"?>
+<ds:datastoreItem xmlns:ds="http://schemas.openxmlformats.org/officeDocument/2006/customXml" ds:itemID="{A291E29F-3C52-4E0C-88A1-36414997EB12}">
+  <ds:schemaRefs>
+    <ds:schemaRef ds:uri="http://schemas.openxmlformats.org/officeDocument/2006/bibliography"/>
+  </ds:schemaRefs>
+</ds:datastoreItem>
 </file>
</xml_diff>